<commit_message>
model lab01 otchet was done
</commit_message>
<xml_diff>
--- a/Model/lab01/Отчет.docx
+++ b/Model/lab01/Отчет.docx
@@ -1333,29 +1333,10 @@
           <w:b/>
           <w:bCs/>
         </w:rPr>
-        <w:t>Цель работы</w:t>
-      </w:r>
-      <w:r>
-        <w:rPr>
-          <w:b/>
-          <w:bCs/>
-        </w:rPr>
-        <w:t>:</w:t>
-      </w:r>
-      <w:r>
-        <w:t xml:space="preserve"> </w:t>
-      </w:r>
-      <w:r>
-        <w:t>п</w:t>
-      </w:r>
-      <w:r>
-        <w:t>олучение навыков решения задачи Коши для ОДУ методами Пикара и</w:t>
-      </w:r>
-      <w:r>
-        <w:t xml:space="preserve"> </w:t>
-      </w:r>
-      <w:r>
-        <w:t>явными методами первого порядка точности (Эйлера) и второго порядка точности (</w:t>
+        <w:t>Цель работы:</w:t>
+      </w:r>
+      <w:r>
+        <w:t xml:space="preserve"> получение навыков решения задачи Коши для ОДУ методами Пикара и явными методами первого порядка точности (Эйлера) и второго порядка точности (</w:t>
       </w:r>
       <w:proofErr w:type="spellStart"/>
       <w:r>
@@ -1386,6 +1367,9 @@
         <w:ind w:firstLine="0"/>
       </w:pPr>
       <w:r>
+        <w:rPr>
+          <w:noProof/>
+        </w:rPr>
         <w:drawing>
           <wp:inline distT="0" distB="0" distL="0" distR="0" wp14:anchorId="0007DB09" wp14:editId="274E037C">
             <wp:extent cx="1851659" cy="579120"/>
@@ -1464,6 +1448,9 @@
         <w:t xml:space="preserve">Для метода Пикара необходимо вычислить многочлены приближения. Процедура последовательных приближений метода Пикара реализуется согласно следующей схеме: </w:t>
       </w:r>
       <w:r>
+        <w:rPr>
+          <w:noProof/>
+        </w:rPr>
         <w:drawing>
           <wp:inline distT="0" distB="0" distL="0" distR="0" wp14:anchorId="1A927E72" wp14:editId="5CDC25D9">
             <wp:extent cx="2057400" cy="426720"/>
@@ -1522,9 +1509,36 @@
     <w:p>
       <w:pPr>
         <w:ind w:firstLine="0"/>
-      </w:pPr>
-      <w:r>
-        <w:t>Листинг 1. Приближения Пикара.</w:t>
+        <w:rPr>
+          <w:lang w:val="en-US"/>
+        </w:rPr>
+      </w:pPr>
+      <w:r>
+        <w:t>Листинг</w:t>
+      </w:r>
+      <w:r>
+        <w:rPr>
+          <w:lang w:val="en-US"/>
+        </w:rPr>
+        <w:t xml:space="preserve"> 1. </w:t>
+      </w:r>
+      <w:r>
+        <w:t>Приближения</w:t>
+      </w:r>
+      <w:r>
+        <w:rPr>
+          <w:lang w:val="en-US"/>
+        </w:rPr>
+        <w:t xml:space="preserve"> </w:t>
+      </w:r>
+      <w:r>
+        <w:t>Пикара</w:t>
+      </w:r>
+      <w:r>
+        <w:rPr>
+          <w:lang w:val="en-US"/>
+        </w:rPr>
+        <w:t>.</w:t>
       </w:r>
     </w:p>
     <w:p>
@@ -2683,7 +2697,6 @@
         </w:rPr>
         <w:t xml:space="preserve"> &lt; </w:t>
       </w:r>
-      <w:proofErr w:type="spellStart"/>
       <w:r>
         <w:rPr>
           <w:color w:val="000080"/>
@@ -2691,7 +2704,6 @@
         </w:rPr>
         <w:t>len</w:t>
       </w:r>
-      <w:proofErr w:type="spellEnd"/>
       <w:r>
         <w:rPr>
           <w:color w:val="000000"/>
@@ -3106,9 +3118,449 @@
           <w:lang w:val="en-US"/>
         </w:rPr>
         <w:br/>
+        <w:t xml:space="preserve">    tmp = []</w:t>
+      </w:r>
+      <w:r>
+        <w:rPr>
+          <w:color w:val="000000"/>
+          <w:lang w:val="en-US"/>
+        </w:rPr>
+        <w:br/>
         <w:t xml:space="preserve">    </w:t>
       </w:r>
-      <w:proofErr w:type="spellStart"/>
+      <w:r>
+        <w:rPr>
+          <w:b/>
+          <w:bCs/>
+          <w:color w:val="000080"/>
+          <w:lang w:val="en-US"/>
+        </w:rPr>
+        <w:t xml:space="preserve">for </w:t>
+      </w:r>
+      <w:proofErr w:type="spellStart"/>
+      <w:r>
+        <w:rPr>
+          <w:color w:val="000000"/>
+          <w:lang w:val="en-US"/>
+        </w:rPr>
+        <w:t>i</w:t>
+      </w:r>
+      <w:proofErr w:type="spellEnd"/>
+      <w:r>
+        <w:rPr>
+          <w:color w:val="000000"/>
+          <w:lang w:val="en-US"/>
+        </w:rPr>
+        <w:t xml:space="preserve"> </w:t>
+      </w:r>
+      <w:r>
+        <w:rPr>
+          <w:b/>
+          <w:bCs/>
+          <w:color w:val="000080"/>
+          <w:lang w:val="en-US"/>
+        </w:rPr>
+        <w:t xml:space="preserve">in </w:t>
+      </w:r>
+      <w:r>
+        <w:rPr>
+          <w:color w:val="000080"/>
+          <w:lang w:val="en-US"/>
+        </w:rPr>
+        <w:t>range</w:t>
+      </w:r>
+      <w:r>
+        <w:rPr>
+          <w:color w:val="000000"/>
+          <w:lang w:val="en-US"/>
+        </w:rPr>
+        <w:t>(</w:t>
+      </w:r>
+      <w:r>
+        <w:rPr>
+          <w:color w:val="000080"/>
+          <w:lang w:val="en-US"/>
+        </w:rPr>
+        <w:t>len</w:t>
+      </w:r>
+      <w:r>
+        <w:rPr>
+          <w:color w:val="000000"/>
+          <w:lang w:val="en-US"/>
+        </w:rPr>
+        <w:t xml:space="preserve">(poly) - </w:t>
+      </w:r>
+      <w:r>
+        <w:rPr>
+          <w:color w:val="0000FF"/>
+          <w:lang w:val="en-US"/>
+        </w:rPr>
+        <w:t>1</w:t>
+      </w:r>
+      <w:r>
+        <w:rPr>
+          <w:color w:val="000000"/>
+          <w:lang w:val="en-US"/>
+        </w:rPr>
+        <w:t>):</w:t>
+      </w:r>
+      <w:r>
+        <w:rPr>
+          <w:color w:val="000000"/>
+          <w:lang w:val="en-US"/>
+        </w:rPr>
+        <w:br/>
+        <w:t xml:space="preserve">        </w:t>
+      </w:r>
+      <w:r>
+        <w:rPr>
+          <w:b/>
+          <w:bCs/>
+          <w:color w:val="000080"/>
+          <w:lang w:val="en-US"/>
+        </w:rPr>
+        <w:t xml:space="preserve">for </w:t>
+      </w:r>
+      <w:r>
+        <w:rPr>
+          <w:color w:val="000000"/>
+          <w:lang w:val="en-US"/>
+        </w:rPr>
+        <w:t xml:space="preserve">j </w:t>
+      </w:r>
+      <w:r>
+        <w:rPr>
+          <w:b/>
+          <w:bCs/>
+          <w:color w:val="000080"/>
+          <w:lang w:val="en-US"/>
+        </w:rPr>
+        <w:t xml:space="preserve">in </w:t>
+      </w:r>
+      <w:r>
+        <w:rPr>
+          <w:color w:val="000080"/>
+          <w:lang w:val="en-US"/>
+        </w:rPr>
+        <w:t>range</w:t>
+      </w:r>
+      <w:r>
+        <w:rPr>
+          <w:color w:val="000000"/>
+          <w:lang w:val="en-US"/>
+        </w:rPr>
+        <w:t>(</w:t>
+      </w:r>
+      <w:proofErr w:type="spellStart"/>
+      <w:r>
+        <w:rPr>
+          <w:color w:val="000000"/>
+          <w:lang w:val="en-US"/>
+        </w:rPr>
+        <w:t>i</w:t>
+      </w:r>
+      <w:proofErr w:type="spellEnd"/>
+      <w:r>
+        <w:rPr>
+          <w:color w:val="000000"/>
+          <w:lang w:val="en-US"/>
+        </w:rPr>
+        <w:t xml:space="preserve"> + </w:t>
+      </w:r>
+      <w:r>
+        <w:rPr>
+          <w:color w:val="0000FF"/>
+          <w:lang w:val="en-US"/>
+        </w:rPr>
+        <w:t>1</w:t>
+      </w:r>
+      <w:r>
+        <w:rPr>
+          <w:color w:val="000000"/>
+          <w:lang w:val="en-US"/>
+        </w:rPr>
+        <w:t xml:space="preserve">, </w:t>
+      </w:r>
+      <w:r>
+        <w:rPr>
+          <w:color w:val="000080"/>
+          <w:lang w:val="en-US"/>
+        </w:rPr>
+        <w:t>len</w:t>
+      </w:r>
+      <w:r>
+        <w:rPr>
+          <w:color w:val="000000"/>
+          <w:lang w:val="en-US"/>
+        </w:rPr>
+        <w:t>(poly)):</w:t>
+      </w:r>
+      <w:r>
+        <w:rPr>
+          <w:color w:val="000000"/>
+          <w:lang w:val="en-US"/>
+        </w:rPr>
+        <w:br/>
+        <w:t xml:space="preserve">            </w:t>
+      </w:r>
+      <w:proofErr w:type="spellStart"/>
+      <w:r>
+        <w:rPr>
+          <w:color w:val="000000"/>
+          <w:lang w:val="en-US"/>
+        </w:rPr>
+        <w:t>tmp.append</w:t>
+      </w:r>
+      <w:proofErr w:type="spellEnd"/>
+      <w:r>
+        <w:rPr>
+          <w:color w:val="000000"/>
+          <w:lang w:val="en-US"/>
+        </w:rPr>
+        <w:t>(poly[</w:t>
+      </w:r>
+      <w:proofErr w:type="spellStart"/>
+      <w:r>
+        <w:rPr>
+          <w:color w:val="000000"/>
+          <w:lang w:val="en-US"/>
+        </w:rPr>
+        <w:t>i</w:t>
+      </w:r>
+      <w:proofErr w:type="spellEnd"/>
+      <w:r>
+        <w:rPr>
+          <w:color w:val="000000"/>
+          <w:lang w:val="en-US"/>
+        </w:rPr>
+        <w:t xml:space="preserve">] * poly[j] * </w:t>
+      </w:r>
+      <w:r>
+        <w:rPr>
+          <w:color w:val="0000FF"/>
+          <w:lang w:val="en-US"/>
+        </w:rPr>
+        <w:t>2</w:t>
+      </w:r>
+      <w:r>
+        <w:rPr>
+          <w:color w:val="000000"/>
+          <w:lang w:val="en-US"/>
+        </w:rPr>
+        <w:t>)</w:t>
+      </w:r>
+      <w:r>
+        <w:rPr>
+          <w:color w:val="000000"/>
+          <w:lang w:val="en-US"/>
+        </w:rPr>
+        <w:br/>
+        <w:t xml:space="preserve">    </w:t>
+      </w:r>
+      <w:r>
+        <w:rPr>
+          <w:b/>
+          <w:bCs/>
+          <w:color w:val="000080"/>
+          <w:lang w:val="en-US"/>
+        </w:rPr>
+        <w:t xml:space="preserve">for </w:t>
+      </w:r>
+      <w:proofErr w:type="spellStart"/>
+      <w:r>
+        <w:rPr>
+          <w:color w:val="000000"/>
+          <w:lang w:val="en-US"/>
+        </w:rPr>
+        <w:t>i</w:t>
+      </w:r>
+      <w:proofErr w:type="spellEnd"/>
+      <w:r>
+        <w:rPr>
+          <w:color w:val="000000"/>
+          <w:lang w:val="en-US"/>
+        </w:rPr>
+        <w:t xml:space="preserve"> </w:t>
+      </w:r>
+      <w:r>
+        <w:rPr>
+          <w:b/>
+          <w:bCs/>
+          <w:color w:val="000080"/>
+          <w:lang w:val="en-US"/>
+        </w:rPr>
+        <w:t xml:space="preserve">in </w:t>
+      </w:r>
+      <w:r>
+        <w:rPr>
+          <w:color w:val="000080"/>
+          <w:lang w:val="en-US"/>
+        </w:rPr>
+        <w:t>range</w:t>
+      </w:r>
+      <w:r>
+        <w:rPr>
+          <w:color w:val="000000"/>
+          <w:lang w:val="en-US"/>
+        </w:rPr>
+        <w:t>(</w:t>
+      </w:r>
+      <w:r>
+        <w:rPr>
+          <w:color w:val="000080"/>
+          <w:lang w:val="en-US"/>
+        </w:rPr>
+        <w:t>len</w:t>
+      </w:r>
+      <w:r>
+        <w:rPr>
+          <w:color w:val="000000"/>
+          <w:lang w:val="en-US"/>
+        </w:rPr>
+        <w:t>(poly)):</w:t>
+      </w:r>
+      <w:r>
+        <w:rPr>
+          <w:color w:val="000000"/>
+          <w:lang w:val="en-US"/>
+        </w:rPr>
+        <w:br/>
+        <w:t xml:space="preserve">        poly[</w:t>
+      </w:r>
+      <w:proofErr w:type="spellStart"/>
+      <w:r>
+        <w:rPr>
+          <w:color w:val="000000"/>
+          <w:lang w:val="en-US"/>
+        </w:rPr>
+        <w:t>i</w:t>
+      </w:r>
+      <w:proofErr w:type="spellEnd"/>
+      <w:r>
+        <w:rPr>
+          <w:color w:val="000000"/>
+          <w:lang w:val="en-US"/>
+        </w:rPr>
+        <w:t xml:space="preserve">].d *= </w:t>
+      </w:r>
+      <w:r>
+        <w:rPr>
+          <w:color w:val="0000FF"/>
+          <w:lang w:val="en-US"/>
+        </w:rPr>
+        <w:t>2</w:t>
+      </w:r>
+      <w:r>
+        <w:rPr>
+          <w:color w:val="0000FF"/>
+          <w:lang w:val="en-US"/>
+        </w:rPr>
+        <w:br/>
+        <w:t xml:space="preserve">        </w:t>
+      </w:r>
+      <w:r>
+        <w:rPr>
+          <w:color w:val="000000"/>
+          <w:lang w:val="en-US"/>
+        </w:rPr>
+        <w:t>poly[</w:t>
+      </w:r>
+      <w:proofErr w:type="spellStart"/>
+      <w:r>
+        <w:rPr>
+          <w:color w:val="000000"/>
+          <w:lang w:val="en-US"/>
+        </w:rPr>
+        <w:t>i</w:t>
+      </w:r>
+      <w:proofErr w:type="spellEnd"/>
+      <w:r>
+        <w:rPr>
+          <w:color w:val="000000"/>
+          <w:lang w:val="en-US"/>
+        </w:rPr>
+        <w:t>].k = poly[</w:t>
+      </w:r>
+      <w:proofErr w:type="spellStart"/>
+      <w:r>
+        <w:rPr>
+          <w:color w:val="000000"/>
+          <w:lang w:val="en-US"/>
+        </w:rPr>
+        <w:t>i</w:t>
+      </w:r>
+      <w:proofErr w:type="spellEnd"/>
+      <w:r>
+        <w:rPr>
+          <w:color w:val="000000"/>
+          <w:lang w:val="en-US"/>
+        </w:rPr>
+        <w:t xml:space="preserve">].k ** </w:t>
+      </w:r>
+      <w:r>
+        <w:rPr>
+          <w:color w:val="0000FF"/>
+          <w:lang w:val="en-US"/>
+        </w:rPr>
+        <w:t>2</w:t>
+      </w:r>
+      <w:r>
+        <w:rPr>
+          <w:color w:val="0000FF"/>
+          <w:lang w:val="en-US"/>
+        </w:rPr>
+        <w:br/>
+        <w:t xml:space="preserve">        </w:t>
+      </w:r>
+      <w:proofErr w:type="spellStart"/>
+      <w:r>
+        <w:rPr>
+          <w:color w:val="000000"/>
+          <w:lang w:val="en-US"/>
+        </w:rPr>
+        <w:t>tmp.append</w:t>
+      </w:r>
+      <w:proofErr w:type="spellEnd"/>
+      <w:r>
+        <w:rPr>
+          <w:color w:val="000000"/>
+          <w:lang w:val="en-US"/>
+        </w:rPr>
+        <w:t>(poly[</w:t>
+      </w:r>
+      <w:proofErr w:type="spellStart"/>
+      <w:r>
+        <w:rPr>
+          <w:color w:val="000000"/>
+          <w:lang w:val="en-US"/>
+        </w:rPr>
+        <w:t>i</w:t>
+      </w:r>
+      <w:proofErr w:type="spellEnd"/>
+      <w:r>
+        <w:rPr>
+          <w:color w:val="000000"/>
+          <w:lang w:val="en-US"/>
+        </w:rPr>
+        <w:t>])</w:t>
+      </w:r>
+      <w:r>
+        <w:rPr>
+          <w:color w:val="000000"/>
+          <w:lang w:val="en-US"/>
+        </w:rPr>
+        <w:br/>
+        <w:t xml:space="preserve">    </w:t>
+      </w:r>
+      <w:r>
+        <w:rPr>
+          <w:b/>
+          <w:bCs/>
+          <w:color w:val="000080"/>
+          <w:lang w:val="en-US"/>
+        </w:rPr>
+        <w:t xml:space="preserve">return </w:t>
+      </w:r>
       <w:r>
         <w:rPr>
           <w:color w:val="000000"/>
@@ -3116,13 +3568,50 @@
         </w:rPr>
         <w:t>tmp</w:t>
       </w:r>
-      <w:proofErr w:type="spellEnd"/>
-      <w:r>
-        <w:rPr>
-          <w:color w:val="000000"/>
-          <w:lang w:val="en-US"/>
-        </w:rPr>
-        <w:t xml:space="preserve"> = []</w:t>
+      <w:r>
+        <w:rPr>
+          <w:color w:val="000000"/>
+          <w:lang w:val="en-US"/>
+        </w:rPr>
+        <w:br/>
+      </w:r>
+      <w:r>
+        <w:rPr>
+          <w:color w:val="000000"/>
+          <w:lang w:val="en-US"/>
+        </w:rPr>
+        <w:br/>
+      </w:r>
+      <w:r>
+        <w:rPr>
+          <w:color w:val="000000"/>
+          <w:lang w:val="en-US"/>
+        </w:rPr>
+        <w:br/>
+      </w:r>
+      <w:r>
+        <w:rPr>
+          <w:b/>
+          <w:bCs/>
+          <w:color w:val="000080"/>
+          <w:lang w:val="en-US"/>
+        </w:rPr>
+        <w:t xml:space="preserve">def </w:t>
+      </w:r>
+      <w:r>
+        <w:rPr>
+          <w:color w:val="000000"/>
+          <w:lang w:val="en-US"/>
+        </w:rPr>
+        <w:t>cop(poly):</w:t>
+      </w:r>
+      <w:r>
+        <w:rPr>
+          <w:color w:val="000000"/>
+          <w:lang w:val="en-US"/>
+        </w:rPr>
+        <w:br/>
+        <w:t xml:space="preserve">    tmp = []</w:t>
       </w:r>
       <w:r>
         <w:rPr>
@@ -3168,410 +3657,92 @@
       </w:r>
       <w:r>
         <w:rPr>
+          <w:color w:val="000000"/>
+          <w:lang w:val="en-US"/>
+        </w:rPr>
+        <w:t>poly:</w:t>
+      </w:r>
+      <w:r>
+        <w:rPr>
+          <w:color w:val="000000"/>
+          <w:lang w:val="en-US"/>
+        </w:rPr>
+        <w:br/>
+        <w:t xml:space="preserve">        k, d = </w:t>
+      </w:r>
+      <w:proofErr w:type="spellStart"/>
+      <w:r>
+        <w:rPr>
+          <w:color w:val="000000"/>
+          <w:lang w:val="en-US"/>
+        </w:rPr>
+        <w:t>i.cop</w:t>
+      </w:r>
+      <w:proofErr w:type="spellEnd"/>
+      <w:r>
+        <w:rPr>
+          <w:color w:val="000000"/>
+          <w:lang w:val="en-US"/>
+        </w:rPr>
+        <w:t>()</w:t>
+      </w:r>
+      <w:r>
+        <w:rPr>
+          <w:color w:val="000000"/>
+          <w:lang w:val="en-US"/>
+        </w:rPr>
+        <w:br/>
+        <w:t xml:space="preserve">        </w:t>
+      </w:r>
+      <w:proofErr w:type="spellStart"/>
+      <w:r>
+        <w:rPr>
+          <w:color w:val="000000"/>
+          <w:lang w:val="en-US"/>
+        </w:rPr>
+        <w:t>tmp.append</w:t>
+      </w:r>
+      <w:proofErr w:type="spellEnd"/>
+      <w:r>
+        <w:rPr>
+          <w:color w:val="000000"/>
+          <w:lang w:val="en-US"/>
+        </w:rPr>
+        <w:t>(</w:t>
+      </w:r>
+      <w:proofErr w:type="spellStart"/>
+      <w:r>
+        <w:rPr>
+          <w:color w:val="000000"/>
+          <w:lang w:val="en-US"/>
+        </w:rPr>
+        <w:t>Polynom</w:t>
+      </w:r>
+      <w:proofErr w:type="spellEnd"/>
+      <w:r>
+        <w:rPr>
+          <w:color w:val="000000"/>
+          <w:lang w:val="en-US"/>
+        </w:rPr>
+        <w:t>(k, d))</w:t>
+      </w:r>
+      <w:r>
+        <w:rPr>
+          <w:color w:val="000000"/>
+          <w:lang w:val="en-US"/>
+        </w:rPr>
+        <w:br/>
+        <w:t xml:space="preserve">    </w:t>
+      </w:r>
+      <w:r>
+        <w:rPr>
+          <w:b/>
+          <w:bCs/>
           <w:color w:val="000080"/>
           <w:lang w:val="en-US"/>
         </w:rPr>
-        <w:t>range</w:t>
-      </w:r>
-      <w:r>
-        <w:rPr>
-          <w:color w:val="000000"/>
-          <w:lang w:val="en-US"/>
-        </w:rPr>
-        <w:t>(</w:t>
-      </w:r>
-      <w:proofErr w:type="spellStart"/>
-      <w:r>
-        <w:rPr>
-          <w:color w:val="000080"/>
-          <w:lang w:val="en-US"/>
-        </w:rPr>
-        <w:t>len</w:t>
-      </w:r>
-      <w:proofErr w:type="spellEnd"/>
-      <w:r>
-        <w:rPr>
-          <w:color w:val="000000"/>
-          <w:lang w:val="en-US"/>
-        </w:rPr>
-        <w:t xml:space="preserve">(poly) - </w:t>
-      </w:r>
-      <w:r>
-        <w:rPr>
-          <w:color w:val="0000FF"/>
-          <w:lang w:val="en-US"/>
-        </w:rPr>
-        <w:t>1</w:t>
-      </w:r>
-      <w:r>
-        <w:rPr>
-          <w:color w:val="000000"/>
-          <w:lang w:val="en-US"/>
-        </w:rPr>
-        <w:t>):</w:t>
-      </w:r>
-      <w:r>
-        <w:rPr>
-          <w:color w:val="000000"/>
-          <w:lang w:val="en-US"/>
-        </w:rPr>
-        <w:br/>
-        <w:t xml:space="preserve">        </w:t>
-      </w:r>
-      <w:r>
-        <w:rPr>
-          <w:b/>
-          <w:bCs/>
-          <w:color w:val="000080"/>
-          <w:lang w:val="en-US"/>
-        </w:rPr>
-        <w:t xml:space="preserve">for </w:t>
-      </w:r>
-      <w:r>
-        <w:rPr>
-          <w:color w:val="000000"/>
-          <w:lang w:val="en-US"/>
-        </w:rPr>
-        <w:t xml:space="preserve">j </w:t>
-      </w:r>
-      <w:r>
-        <w:rPr>
-          <w:b/>
-          <w:bCs/>
-          <w:color w:val="000080"/>
-          <w:lang w:val="en-US"/>
-        </w:rPr>
-        <w:t xml:space="preserve">in </w:t>
-      </w:r>
-      <w:r>
-        <w:rPr>
-          <w:color w:val="000080"/>
-          <w:lang w:val="en-US"/>
-        </w:rPr>
-        <w:t>range</w:t>
-      </w:r>
-      <w:r>
-        <w:rPr>
-          <w:color w:val="000000"/>
-          <w:lang w:val="en-US"/>
-        </w:rPr>
-        <w:t>(</w:t>
-      </w:r>
-      <w:proofErr w:type="spellStart"/>
-      <w:r>
-        <w:rPr>
-          <w:color w:val="000000"/>
-          <w:lang w:val="en-US"/>
-        </w:rPr>
-        <w:t>i</w:t>
-      </w:r>
-      <w:proofErr w:type="spellEnd"/>
-      <w:r>
-        <w:rPr>
-          <w:color w:val="000000"/>
-          <w:lang w:val="en-US"/>
-        </w:rPr>
-        <w:t xml:space="preserve"> + </w:t>
-      </w:r>
-      <w:r>
-        <w:rPr>
-          <w:color w:val="0000FF"/>
-          <w:lang w:val="en-US"/>
-        </w:rPr>
-        <w:t>1</w:t>
-      </w:r>
-      <w:r>
-        <w:rPr>
-          <w:color w:val="000000"/>
-          <w:lang w:val="en-US"/>
-        </w:rPr>
-        <w:t xml:space="preserve">, </w:t>
-      </w:r>
-      <w:proofErr w:type="spellStart"/>
-      <w:r>
-        <w:rPr>
-          <w:color w:val="000080"/>
-          <w:lang w:val="en-US"/>
-        </w:rPr>
-        <w:t>len</w:t>
-      </w:r>
-      <w:proofErr w:type="spellEnd"/>
-      <w:r>
-        <w:rPr>
-          <w:color w:val="000000"/>
-          <w:lang w:val="en-US"/>
-        </w:rPr>
-        <w:t>(poly)):</w:t>
-      </w:r>
-      <w:r>
-        <w:rPr>
-          <w:color w:val="000000"/>
-          <w:lang w:val="en-US"/>
-        </w:rPr>
-        <w:br/>
-        <w:t xml:space="preserve">            </w:t>
-      </w:r>
-      <w:proofErr w:type="spellStart"/>
-      <w:r>
-        <w:rPr>
-          <w:color w:val="000000"/>
-          <w:lang w:val="en-US"/>
-        </w:rPr>
-        <w:t>tmp.append</w:t>
-      </w:r>
-      <w:proofErr w:type="spellEnd"/>
-      <w:r>
-        <w:rPr>
-          <w:color w:val="000000"/>
-          <w:lang w:val="en-US"/>
-        </w:rPr>
-        <w:t>(poly[</w:t>
-      </w:r>
-      <w:proofErr w:type="spellStart"/>
-      <w:r>
-        <w:rPr>
-          <w:color w:val="000000"/>
-          <w:lang w:val="en-US"/>
-        </w:rPr>
-        <w:t>i</w:t>
-      </w:r>
-      <w:proofErr w:type="spellEnd"/>
-      <w:r>
-        <w:rPr>
-          <w:color w:val="000000"/>
-          <w:lang w:val="en-US"/>
-        </w:rPr>
-        <w:t xml:space="preserve">] * poly[j] * </w:t>
-      </w:r>
-      <w:r>
-        <w:rPr>
-          <w:color w:val="0000FF"/>
-          <w:lang w:val="en-US"/>
-        </w:rPr>
-        <w:t>2</w:t>
-      </w:r>
-      <w:r>
-        <w:rPr>
-          <w:color w:val="000000"/>
-          <w:lang w:val="en-US"/>
-        </w:rPr>
-        <w:t>)</w:t>
-      </w:r>
-      <w:r>
-        <w:rPr>
-          <w:color w:val="000000"/>
-          <w:lang w:val="en-US"/>
-        </w:rPr>
-        <w:br/>
-        <w:t xml:space="preserve">    </w:t>
-      </w:r>
-      <w:r>
-        <w:rPr>
-          <w:b/>
-          <w:bCs/>
-          <w:color w:val="000080"/>
-          <w:lang w:val="en-US"/>
-        </w:rPr>
-        <w:t xml:space="preserve">for </w:t>
-      </w:r>
-      <w:proofErr w:type="spellStart"/>
-      <w:r>
-        <w:rPr>
-          <w:color w:val="000000"/>
-          <w:lang w:val="en-US"/>
-        </w:rPr>
-        <w:t>i</w:t>
-      </w:r>
-      <w:proofErr w:type="spellEnd"/>
-      <w:r>
-        <w:rPr>
-          <w:color w:val="000000"/>
-          <w:lang w:val="en-US"/>
-        </w:rPr>
-        <w:t xml:space="preserve"> </w:t>
-      </w:r>
-      <w:r>
-        <w:rPr>
-          <w:b/>
-          <w:bCs/>
-          <w:color w:val="000080"/>
-          <w:lang w:val="en-US"/>
-        </w:rPr>
-        <w:t xml:space="preserve">in </w:t>
-      </w:r>
-      <w:r>
-        <w:rPr>
-          <w:color w:val="000080"/>
-          <w:lang w:val="en-US"/>
-        </w:rPr>
-        <w:t>range</w:t>
-      </w:r>
-      <w:r>
-        <w:rPr>
-          <w:color w:val="000000"/>
-          <w:lang w:val="en-US"/>
-        </w:rPr>
-        <w:t>(</w:t>
-      </w:r>
-      <w:proofErr w:type="spellStart"/>
-      <w:r>
-        <w:rPr>
-          <w:color w:val="000080"/>
-          <w:lang w:val="en-US"/>
-        </w:rPr>
-        <w:t>len</w:t>
-      </w:r>
-      <w:proofErr w:type="spellEnd"/>
-      <w:r>
-        <w:rPr>
-          <w:color w:val="000000"/>
-          <w:lang w:val="en-US"/>
-        </w:rPr>
-        <w:t>(poly)):</w:t>
-      </w:r>
-      <w:r>
-        <w:rPr>
-          <w:color w:val="000000"/>
-          <w:lang w:val="en-US"/>
-        </w:rPr>
-        <w:br/>
-        <w:t xml:space="preserve">        poly[</w:t>
-      </w:r>
-      <w:proofErr w:type="spellStart"/>
-      <w:r>
-        <w:rPr>
-          <w:color w:val="000000"/>
-          <w:lang w:val="en-US"/>
-        </w:rPr>
-        <w:t>i</w:t>
-      </w:r>
-      <w:proofErr w:type="spellEnd"/>
-      <w:r>
-        <w:rPr>
-          <w:color w:val="000000"/>
-          <w:lang w:val="en-US"/>
-        </w:rPr>
-        <w:t xml:space="preserve">].d *= </w:t>
-      </w:r>
-      <w:r>
-        <w:rPr>
-          <w:color w:val="0000FF"/>
-          <w:lang w:val="en-US"/>
-        </w:rPr>
-        <w:t>2</w:t>
-      </w:r>
-      <w:r>
-        <w:rPr>
-          <w:color w:val="0000FF"/>
-          <w:lang w:val="en-US"/>
-        </w:rPr>
-        <w:br/>
-        <w:t xml:space="preserve">        </w:t>
-      </w:r>
-      <w:r>
-        <w:rPr>
-          <w:color w:val="000000"/>
-          <w:lang w:val="en-US"/>
-        </w:rPr>
-        <w:t>poly[</w:t>
-      </w:r>
-      <w:proofErr w:type="spellStart"/>
-      <w:r>
-        <w:rPr>
-          <w:color w:val="000000"/>
-          <w:lang w:val="en-US"/>
-        </w:rPr>
-        <w:t>i</w:t>
-      </w:r>
-      <w:proofErr w:type="spellEnd"/>
-      <w:r>
-        <w:rPr>
-          <w:color w:val="000000"/>
-          <w:lang w:val="en-US"/>
-        </w:rPr>
-        <w:t>].k = poly[</w:t>
-      </w:r>
-      <w:proofErr w:type="spellStart"/>
-      <w:r>
-        <w:rPr>
-          <w:color w:val="000000"/>
-          <w:lang w:val="en-US"/>
-        </w:rPr>
-        <w:t>i</w:t>
-      </w:r>
-      <w:proofErr w:type="spellEnd"/>
-      <w:r>
-        <w:rPr>
-          <w:color w:val="000000"/>
-          <w:lang w:val="en-US"/>
-        </w:rPr>
-        <w:t xml:space="preserve">].k ** </w:t>
-      </w:r>
-      <w:r>
-        <w:rPr>
-          <w:color w:val="0000FF"/>
-          <w:lang w:val="en-US"/>
-        </w:rPr>
-        <w:t>2</w:t>
-      </w:r>
-      <w:r>
-        <w:rPr>
-          <w:color w:val="0000FF"/>
-          <w:lang w:val="en-US"/>
-        </w:rPr>
-        <w:br/>
-        <w:t xml:space="preserve">        </w:t>
-      </w:r>
-      <w:proofErr w:type="spellStart"/>
-      <w:r>
-        <w:rPr>
-          <w:color w:val="000000"/>
-          <w:lang w:val="en-US"/>
-        </w:rPr>
-        <w:t>tmp.append</w:t>
-      </w:r>
-      <w:proofErr w:type="spellEnd"/>
-      <w:r>
-        <w:rPr>
-          <w:color w:val="000000"/>
-          <w:lang w:val="en-US"/>
-        </w:rPr>
-        <w:t>(poly[</w:t>
-      </w:r>
-      <w:proofErr w:type="spellStart"/>
-      <w:r>
-        <w:rPr>
-          <w:color w:val="000000"/>
-          <w:lang w:val="en-US"/>
-        </w:rPr>
-        <w:t>i</w:t>
-      </w:r>
-      <w:proofErr w:type="spellEnd"/>
-      <w:r>
-        <w:rPr>
-          <w:color w:val="000000"/>
-          <w:lang w:val="en-US"/>
-        </w:rPr>
-        <w:t>])</w:t>
-      </w:r>
-      <w:r>
-        <w:rPr>
-          <w:color w:val="000000"/>
-          <w:lang w:val="en-US"/>
-        </w:rPr>
-        <w:br/>
-        <w:t xml:space="preserve">    </w:t>
-      </w:r>
-      <w:r>
-        <w:rPr>
-          <w:b/>
-          <w:bCs/>
-          <w:color w:val="000080"/>
-          <w:lang w:val="en-US"/>
-        </w:rPr>
         <w:t xml:space="preserve">return </w:t>
       </w:r>
-      <w:proofErr w:type="spellStart"/>
       <w:r>
         <w:rPr>
           <w:color w:val="000000"/>
@@ -3579,207 +3750,6 @@
         </w:rPr>
         <w:t>tmp</w:t>
       </w:r>
-      <w:proofErr w:type="spellEnd"/>
-      <w:r>
-        <w:rPr>
-          <w:color w:val="000000"/>
-          <w:lang w:val="en-US"/>
-        </w:rPr>
-        <w:br/>
-      </w:r>
-      <w:r>
-        <w:rPr>
-          <w:color w:val="000000"/>
-          <w:lang w:val="en-US"/>
-        </w:rPr>
-        <w:br/>
-      </w:r>
-      <w:r>
-        <w:rPr>
-          <w:color w:val="000000"/>
-          <w:lang w:val="en-US"/>
-        </w:rPr>
-        <w:br/>
-      </w:r>
-      <w:r>
-        <w:rPr>
-          <w:b/>
-          <w:bCs/>
-          <w:color w:val="000080"/>
-          <w:lang w:val="en-US"/>
-        </w:rPr>
-        <w:t xml:space="preserve">def </w:t>
-      </w:r>
-      <w:r>
-        <w:rPr>
-          <w:color w:val="000000"/>
-          <w:lang w:val="en-US"/>
-        </w:rPr>
-        <w:t>cop(poly):</w:t>
-      </w:r>
-      <w:r>
-        <w:rPr>
-          <w:color w:val="000000"/>
-          <w:lang w:val="en-US"/>
-        </w:rPr>
-        <w:br/>
-        <w:t xml:space="preserve">    </w:t>
-      </w:r>
-      <w:proofErr w:type="spellStart"/>
-      <w:r>
-        <w:rPr>
-          <w:color w:val="000000"/>
-          <w:lang w:val="en-US"/>
-        </w:rPr>
-        <w:t>tmp</w:t>
-      </w:r>
-      <w:proofErr w:type="spellEnd"/>
-      <w:r>
-        <w:rPr>
-          <w:color w:val="000000"/>
-          <w:lang w:val="en-US"/>
-        </w:rPr>
-        <w:t xml:space="preserve"> = []</w:t>
-      </w:r>
-      <w:r>
-        <w:rPr>
-          <w:color w:val="000000"/>
-          <w:lang w:val="en-US"/>
-        </w:rPr>
-        <w:br/>
-        <w:t xml:space="preserve">    </w:t>
-      </w:r>
-      <w:r>
-        <w:rPr>
-          <w:b/>
-          <w:bCs/>
-          <w:color w:val="000080"/>
-          <w:lang w:val="en-US"/>
-        </w:rPr>
-        <w:t xml:space="preserve">for </w:t>
-      </w:r>
-      <w:proofErr w:type="spellStart"/>
-      <w:r>
-        <w:rPr>
-          <w:color w:val="000000"/>
-          <w:lang w:val="en-US"/>
-        </w:rPr>
-        <w:t>i</w:t>
-      </w:r>
-      <w:proofErr w:type="spellEnd"/>
-      <w:r>
-        <w:rPr>
-          <w:color w:val="000000"/>
-          <w:lang w:val="en-US"/>
-        </w:rPr>
-        <w:t xml:space="preserve"> </w:t>
-      </w:r>
-      <w:r>
-        <w:rPr>
-          <w:b/>
-          <w:bCs/>
-          <w:color w:val="000080"/>
-          <w:lang w:val="en-US"/>
-        </w:rPr>
-        <w:t xml:space="preserve">in </w:t>
-      </w:r>
-      <w:r>
-        <w:rPr>
-          <w:color w:val="000000"/>
-          <w:lang w:val="en-US"/>
-        </w:rPr>
-        <w:t>poly:</w:t>
-      </w:r>
-      <w:r>
-        <w:rPr>
-          <w:color w:val="000000"/>
-          <w:lang w:val="en-US"/>
-        </w:rPr>
-        <w:br/>
-        <w:t xml:space="preserve">        k, d = </w:t>
-      </w:r>
-      <w:proofErr w:type="spellStart"/>
-      <w:r>
-        <w:rPr>
-          <w:color w:val="000000"/>
-          <w:lang w:val="en-US"/>
-        </w:rPr>
-        <w:t>i.cop</w:t>
-      </w:r>
-      <w:proofErr w:type="spellEnd"/>
-      <w:r>
-        <w:rPr>
-          <w:color w:val="000000"/>
-          <w:lang w:val="en-US"/>
-        </w:rPr>
-        <w:t>()</w:t>
-      </w:r>
-      <w:r>
-        <w:rPr>
-          <w:color w:val="000000"/>
-          <w:lang w:val="en-US"/>
-        </w:rPr>
-        <w:br/>
-        <w:t xml:space="preserve">        </w:t>
-      </w:r>
-      <w:proofErr w:type="spellStart"/>
-      <w:r>
-        <w:rPr>
-          <w:color w:val="000000"/>
-          <w:lang w:val="en-US"/>
-        </w:rPr>
-        <w:t>tmp.append</w:t>
-      </w:r>
-      <w:proofErr w:type="spellEnd"/>
-      <w:r>
-        <w:rPr>
-          <w:color w:val="000000"/>
-          <w:lang w:val="en-US"/>
-        </w:rPr>
-        <w:t>(</w:t>
-      </w:r>
-      <w:proofErr w:type="spellStart"/>
-      <w:r>
-        <w:rPr>
-          <w:color w:val="000000"/>
-          <w:lang w:val="en-US"/>
-        </w:rPr>
-        <w:t>Polynom</w:t>
-      </w:r>
-      <w:proofErr w:type="spellEnd"/>
-      <w:r>
-        <w:rPr>
-          <w:color w:val="000000"/>
-          <w:lang w:val="en-US"/>
-        </w:rPr>
-        <w:t>(k, d))</w:t>
-      </w:r>
-      <w:r>
-        <w:rPr>
-          <w:color w:val="000000"/>
-          <w:lang w:val="en-US"/>
-        </w:rPr>
-        <w:br/>
-        <w:t xml:space="preserve">    </w:t>
-      </w:r>
-      <w:r>
-        <w:rPr>
-          <w:b/>
-          <w:bCs/>
-          <w:color w:val="000080"/>
-          <w:lang w:val="en-US"/>
-        </w:rPr>
-        <w:t xml:space="preserve">return </w:t>
-      </w:r>
-      <w:proofErr w:type="spellStart"/>
-      <w:r>
-        <w:rPr>
-          <w:color w:val="000000"/>
-          <w:lang w:val="en-US"/>
-        </w:rPr>
-        <w:t>tmp</w:t>
-      </w:r>
-      <w:proofErr w:type="spellEnd"/>
       <w:r>
         <w:rPr>
           <w:color w:val="000000"/>
@@ -4334,6 +4304,9 @@
     <w:p>
       <w:pPr>
         <w:ind w:firstLine="0"/>
+        <w:rPr>
+          <w:lang w:val="en-US"/>
+        </w:rPr>
       </w:pPr>
     </w:p>
     <w:p>
@@ -4432,14 +4405,72 @@
     </w:p>
     <w:p>
       <w:pPr>
-        <w:ind w:firstLine="0"/>
-      </w:pPr>
-      <w:r>
-        <w:t>Листинг 2. Метод Эйлера</w:t>
+        <w:ind w:firstLine="708"/>
+      </w:pPr>
+      <w:r>
+        <w:t>Задачу Коши можно решить другими методами, такие как метод Эйлера и метод Рунге-Кутта.</w:t>
       </w:r>
     </w:p>
     <w:p>
       <w:pPr>
+        <w:ind w:firstLine="0"/>
+      </w:pPr>
+      <w:r>
+        <w:t>Метод Эйлера.</w:t>
+      </w:r>
+    </w:p>
+    <w:p>
+      <w:pPr>
+        <w:ind w:firstLine="708"/>
+      </w:pPr>
+      <w:r>
+        <w:drawing>
+          <wp:inline distT="0" distB="0" distL="0" distR="0" wp14:anchorId="62528B72" wp14:editId="13BC7214">
+            <wp:extent cx="2067213" cy="562053"/>
+            <wp:effectExtent l="0" t="0" r="9525" b="9525"/>
+            <wp:docPr id="3" name="Рисунок 3"/>
+            <wp:cNvGraphicFramePr>
+              <a:graphicFrameLocks xmlns:a="http://schemas.openxmlformats.org/drawingml/2006/main" noChangeAspect="1"/>
+            </wp:cNvGraphicFramePr>
+            <a:graphic xmlns:a="http://schemas.openxmlformats.org/drawingml/2006/main">
+              <a:graphicData uri="http://schemas.openxmlformats.org/drawingml/2006/picture">
+                <pic:pic xmlns:pic="http://schemas.openxmlformats.org/drawingml/2006/picture">
+                  <pic:nvPicPr>
+                    <pic:cNvPr id="1" name=""/>
+                    <pic:cNvPicPr/>
+                  </pic:nvPicPr>
+                  <pic:blipFill>
+                    <a:blip r:embed="rId11"/>
+                    <a:stretch>
+                      <a:fillRect/>
+                    </a:stretch>
+                  </pic:blipFill>
+                  <pic:spPr>
+                    <a:xfrm>
+                      <a:off x="0" y="0"/>
+                      <a:ext cx="2067213" cy="562053"/>
+                    </a:xfrm>
+                    <a:prstGeom prst="rect">
+                      <a:avLst/>
+                    </a:prstGeom>
+                  </pic:spPr>
+                </pic:pic>
+              </a:graphicData>
+            </a:graphic>
+          </wp:inline>
+        </w:drawing>
+      </w:r>
+    </w:p>
+    <w:p>
+      <w:pPr>
+        <w:ind w:firstLine="0"/>
+      </w:pPr>
+      <w:r>
+        <w:t>Листинг 2. Метод Эйлера</w:t>
+      </w:r>
+    </w:p>
+    <w:p>
+      <w:pPr>
         <w:pStyle w:val="HTML"/>
         <w:shd w:val="clear" w:color="auto" w:fill="FFFFFF"/>
         <w:rPr>
@@ -4643,7 +4674,6 @@
         </w:rPr>
         <w:t xml:space="preserve">, </w:t>
       </w:r>
-      <w:proofErr w:type="spellStart"/>
       <w:r>
         <w:rPr>
           <w:color w:val="000080"/>
@@ -4651,7 +4681,6 @@
         </w:rPr>
         <w:t>len</w:t>
       </w:r>
-      <w:proofErr w:type="spellEnd"/>
       <w:r>
         <w:rPr>
           <w:color w:val="000000"/>
@@ -4824,43 +4853,81 @@
     <w:p>
       <w:pPr>
         <w:ind w:firstLine="0"/>
-        <w:rPr>
-          <w:lang w:val="en-US"/>
-        </w:rPr>
-      </w:pPr>
-      <w:r>
-        <w:t>Листинг</w:t>
-      </w:r>
-      <w:r>
-        <w:rPr>
-          <w:lang w:val="en-US"/>
-        </w:rPr>
-        <w:t xml:space="preserve"> 3. </w:t>
-      </w:r>
-      <w:r>
-        <w:t>Метод</w:t>
-      </w:r>
-      <w:r>
-        <w:rPr>
-          <w:lang w:val="en-US"/>
-        </w:rPr>
-        <w:t xml:space="preserve"> </w:t>
-      </w:r>
-      <w:r>
-        <w:t>Рунге</w:t>
-      </w:r>
-      <w:r>
-        <w:rPr>
-          <w:lang w:val="en-US"/>
-        </w:rPr>
-        <w:t>-</w:t>
-      </w:r>
-      <w:r>
-        <w:t>Кутта</w:t>
+      </w:pPr>
+      <w:r>
+        <w:t>Метод Рунге-Кутта</w:t>
       </w:r>
     </w:p>
     <w:p>
       <w:pPr>
+        <w:ind w:firstLine="708"/>
+      </w:pPr>
+      <w:r>
+        <w:drawing>
+          <wp:inline distT="0" distB="0" distL="0" distR="0" wp14:anchorId="0EF227D1" wp14:editId="7AEE356B">
+            <wp:extent cx="3791479" cy="1495634"/>
+            <wp:effectExtent l="0" t="0" r="0" b="9525"/>
+            <wp:docPr id="4" name="Рисунок 4"/>
+            <wp:cNvGraphicFramePr>
+              <a:graphicFrameLocks xmlns:a="http://schemas.openxmlformats.org/drawingml/2006/main" noChangeAspect="1"/>
+            </wp:cNvGraphicFramePr>
+            <a:graphic xmlns:a="http://schemas.openxmlformats.org/drawingml/2006/main">
+              <a:graphicData uri="http://schemas.openxmlformats.org/drawingml/2006/picture">
+                <pic:pic xmlns:pic="http://schemas.openxmlformats.org/drawingml/2006/picture">
+                  <pic:nvPicPr>
+                    <pic:cNvPr id="1" name=""/>
+                    <pic:cNvPicPr/>
+                  </pic:nvPicPr>
+                  <pic:blipFill>
+                    <a:blip r:embed="rId12"/>
+                    <a:stretch>
+                      <a:fillRect/>
+                    </a:stretch>
+                  </pic:blipFill>
+                  <pic:spPr>
+                    <a:xfrm>
+                      <a:off x="0" y="0"/>
+                      <a:ext cx="3791479" cy="1495634"/>
+                    </a:xfrm>
+                    <a:prstGeom prst="rect">
+                      <a:avLst/>
+                    </a:prstGeom>
+                  </pic:spPr>
+                </pic:pic>
+              </a:graphicData>
+            </a:graphic>
+          </wp:inline>
+        </w:drawing>
+      </w:r>
+    </w:p>
+    <w:p>
+      <w:pPr>
+        <w:ind w:firstLine="0"/>
+      </w:pPr>
+      <w:r>
+        <w:t>Листинг</w:t>
+      </w:r>
+      <w:r>
+        <w:t xml:space="preserve"> 3. </w:t>
+      </w:r>
+      <w:r>
+        <w:t>Метод</w:t>
+      </w:r>
+      <w:r>
+        <w:t xml:space="preserve"> </w:t>
+      </w:r>
+      <w:r>
+        <w:t>Рунге</w:t>
+      </w:r>
+      <w:r>
+        <w:t>-</w:t>
+      </w:r>
+      <w:r>
+        <w:t>Кутта</w:t>
+      </w:r>
+    </w:p>
+    <w:p>
+      <w:pPr>
         <w:pStyle w:val="HTML"/>
         <w:shd w:val="clear" w:color="auto" w:fill="FFFFFF"/>
         <w:rPr>
@@ -5001,7 +5068,6 @@
         </w:rPr>
         <w:t xml:space="preserve">, </w:t>
       </w:r>
-      <w:proofErr w:type="spellStart"/>
       <w:r>
         <w:rPr>
           <w:color w:val="000080"/>
@@ -5009,7 +5075,6 @@
         </w:rPr>
         <w:t>len</w:t>
       </w:r>
-      <w:proofErr w:type="spellEnd"/>
       <w:r>
         <w:rPr>
           <w:color w:val="000000"/>
@@ -5421,6 +5486,7 @@
           <w:color w:val="000000"/>
           <w:lang w:val="en-US"/>
         </w:rPr>
+        <w:lastRenderedPageBreak/>
         <w:t>x_max</w:t>
       </w:r>
       <w:proofErr w:type="spellEnd"/>
@@ -5935,21 +6001,12 @@
         <w:br/>
         <w:t xml:space="preserve">    </w:t>
       </w:r>
-      <w:proofErr w:type="spellStart"/>
-      <w:r>
-        <w:rPr>
-          <w:color w:val="000000"/>
-          <w:lang w:val="en-US"/>
-        </w:rPr>
-        <w:t>tmp</w:t>
-      </w:r>
-      <w:proofErr w:type="spellEnd"/>
-      <w:r>
-        <w:rPr>
-          <w:color w:val="000000"/>
-          <w:lang w:val="en-US"/>
-        </w:rPr>
-        <w:t xml:space="preserve"> = </w:t>
+      <w:r>
+        <w:rPr>
+          <w:color w:val="000000"/>
+          <w:lang w:val="en-US"/>
+        </w:rPr>
+        <w:t xml:space="preserve">tmp = </w:t>
       </w:r>
       <w:r>
         <w:rPr>
@@ -6108,23 +6165,7 @@
           <w:lang w:val="en-US"/>
         </w:rPr>
         <w:br/>
-        <w:t xml:space="preserve">        </w:t>
-      </w:r>
-      <w:proofErr w:type="spellStart"/>
-      <w:r>
-        <w:rPr>
-          <w:color w:val="000000"/>
-          <w:lang w:val="en-US"/>
-        </w:rPr>
-        <w:t>tmp</w:t>
-      </w:r>
-      <w:proofErr w:type="spellEnd"/>
-      <w:r>
-        <w:rPr>
-          <w:color w:val="000000"/>
-          <w:lang w:val="en-US"/>
-        </w:rPr>
-        <w:t xml:space="preserve"> += </w:t>
+        <w:t xml:space="preserve">        tmp += </w:t>
       </w:r>
       <w:r>
         <w:rPr>
@@ -6211,21 +6252,12 @@
         <w:br/>
         <w:t xml:space="preserve">    </w:t>
       </w:r>
-      <w:proofErr w:type="spellStart"/>
-      <w:r>
-        <w:rPr>
-          <w:color w:val="000000"/>
-          <w:lang w:val="en-US"/>
-        </w:rPr>
-        <w:t>tmp</w:t>
-      </w:r>
-      <w:proofErr w:type="spellEnd"/>
-      <w:r>
-        <w:rPr>
-          <w:color w:val="000000"/>
-          <w:lang w:val="en-US"/>
-        </w:rPr>
-        <w:t xml:space="preserve"> += </w:t>
+      <w:r>
+        <w:rPr>
+          <w:color w:val="000000"/>
+          <w:lang w:val="en-US"/>
+        </w:rPr>
+        <w:t xml:space="preserve">tmp += </w:t>
       </w:r>
       <w:r>
         <w:rPr>
@@ -6326,21 +6358,12 @@
         <w:br/>
         <w:t xml:space="preserve">    </w:t>
       </w:r>
-      <w:proofErr w:type="spellStart"/>
-      <w:r>
-        <w:rPr>
-          <w:color w:val="000000"/>
-          <w:lang w:val="en-US"/>
-        </w:rPr>
-        <w:t>tmp</w:t>
-      </w:r>
-      <w:proofErr w:type="spellEnd"/>
-      <w:r>
-        <w:rPr>
-          <w:color w:val="000000"/>
-          <w:lang w:val="en-US"/>
-        </w:rPr>
-        <w:t xml:space="preserve"> += </w:t>
+      <w:r>
+        <w:rPr>
+          <w:color w:val="000000"/>
+          <w:lang w:val="en-US"/>
+        </w:rPr>
+        <w:t xml:space="preserve">tmp += </w:t>
       </w:r>
       <w:r>
         <w:rPr>
@@ -6425,21 +6448,12 @@
         <w:br/>
         <w:t xml:space="preserve">    </w:t>
       </w:r>
-      <w:proofErr w:type="spellStart"/>
-      <w:r>
-        <w:rPr>
-          <w:color w:val="000000"/>
-          <w:lang w:val="en-US"/>
-        </w:rPr>
-        <w:t>tmp</w:t>
-      </w:r>
-      <w:proofErr w:type="spellEnd"/>
-      <w:r>
-        <w:rPr>
-          <w:color w:val="000000"/>
-          <w:lang w:val="en-US"/>
-        </w:rPr>
-        <w:t xml:space="preserve"> += </w:t>
+      <w:r>
+        <w:rPr>
+          <w:color w:val="000000"/>
+          <w:lang w:val="en-US"/>
+        </w:rPr>
+        <w:t xml:space="preserve">tmp += </w:t>
       </w:r>
       <w:r>
         <w:rPr>
@@ -6536,33 +6550,23 @@
           <w:color w:val="000000"/>
           <w:lang w:val="en-US"/>
         </w:rPr>
-        <w:t>(</w:t>
-      </w:r>
-      <w:proofErr w:type="spellStart"/>
-      <w:r>
-        <w:rPr>
-          <w:color w:val="000000"/>
-          <w:lang w:val="en-US"/>
-        </w:rPr>
-        <w:t>tmp</w:t>
-      </w:r>
-      <w:proofErr w:type="spellEnd"/>
-      <w:r>
-        <w:rPr>
-          <w:color w:val="000000"/>
-          <w:lang w:val="en-US"/>
-        </w:rPr>
-        <w:t>)</w:t>
+        <w:t>(tmp)</w:t>
       </w:r>
     </w:p>
     <w:p>
       <w:pPr>
         <w:ind w:firstLine="0"/>
+        <w:rPr>
+          <w:lang w:val="en-US"/>
+        </w:rPr>
       </w:pPr>
     </w:p>
     <w:p>
       <w:pPr>
         <w:ind w:firstLine="0"/>
+        <w:rPr>
+          <w:lang w:val="en-US"/>
+        </w:rPr>
       </w:pPr>
     </w:p>
     <w:p>
@@ -6570,7 +6574,6 @@
         <w:ind w:firstLine="0"/>
       </w:pPr>
       <w:r>
-        <w:lastRenderedPageBreak/>
         <w:t>Результат программы:</w:t>
       </w:r>
     </w:p>
@@ -6580,22 +6583,7 @@
       </w:pPr>
       <w:r>
         <w:tab/>
-        <w:t>Программа выводит т</w:t>
-      </w:r>
-      <w:r>
-        <w:t>аблиц</w:t>
-      </w:r>
-      <w:r>
-        <w:t>у</w:t>
-      </w:r>
-      <w:r>
-        <w:t>, содержащ</w:t>
-      </w:r>
-      <w:r>
-        <w:t>ую</w:t>
-      </w:r>
-      <w:r>
-        <w:t xml:space="preserve"> значения аргумента с заданным шагом в интервале [0, </w:t>
+        <w:t xml:space="preserve">Программа выводит таблицу, содержащую значения аргумента с заданным шагом в интервале [0, </w:t>
       </w:r>
       <w:proofErr w:type="spellStart"/>
       <w:r>
@@ -6613,9 +6601,1139 @@
       <w:r>
         <w:t xml:space="preserve"> выбирать максимально возможной из условия, чтобы численные методы обеспечивали точность вычисления решения уравнения u(x) до второго знака после запятой.</w:t>
       </w:r>
+    </w:p>
+    <w:p>
+      <w:pPr>
+        <w:spacing w:after="160" w:line="259" w:lineRule="auto"/>
+        <w:ind w:firstLine="0"/>
+        <w:jc w:val="left"/>
+      </w:pPr>
+      <w:r>
+        <w:br w:type="page"/>
+      </w:r>
+    </w:p>
+    <w:p>
+      <w:pPr>
+        <w:ind w:firstLine="0"/>
+      </w:pPr>
+      <w:r>
+        <w:lastRenderedPageBreak/>
+        <w:t>Пример вывода.</w:t>
+      </w:r>
+    </w:p>
+    <w:p>
+      <w:pPr>
+        <w:ind w:firstLine="0"/>
+      </w:pPr>
+      <w:r>
+        <w:drawing>
+          <wp:inline distT="0" distB="0" distL="0" distR="0" wp14:anchorId="0D893ADF" wp14:editId="6EE88F73">
+            <wp:extent cx="5940425" cy="2615565"/>
+            <wp:effectExtent l="0" t="0" r="3175" b="0"/>
+            <wp:docPr id="5" name="Рисунок 5"/>
+            <wp:cNvGraphicFramePr>
+              <a:graphicFrameLocks xmlns:a="http://schemas.openxmlformats.org/drawingml/2006/main" noChangeAspect="1"/>
+            </wp:cNvGraphicFramePr>
+            <a:graphic xmlns:a="http://schemas.openxmlformats.org/drawingml/2006/main">
+              <a:graphicData uri="http://schemas.openxmlformats.org/drawingml/2006/picture">
+                <pic:pic xmlns:pic="http://schemas.openxmlformats.org/drawingml/2006/picture">
+                  <pic:nvPicPr>
+                    <pic:cNvPr id="1" name=""/>
+                    <pic:cNvPicPr/>
+                  </pic:nvPicPr>
+                  <pic:blipFill>
+                    <a:blip r:embed="rId13"/>
+                    <a:stretch>
+                      <a:fillRect/>
+                    </a:stretch>
+                  </pic:blipFill>
+                  <pic:spPr>
+                    <a:xfrm>
+                      <a:off x="0" y="0"/>
+                      <a:ext cx="5940425" cy="2615565"/>
+                    </a:xfrm>
+                    <a:prstGeom prst="rect">
+                      <a:avLst/>
+                    </a:prstGeom>
+                  </pic:spPr>
+                </pic:pic>
+              </a:graphicData>
+            </a:graphic>
+          </wp:inline>
+        </w:drawing>
+      </w:r>
+      <w:r>
+        <w:drawing>
+          <wp:inline distT="0" distB="0" distL="0" distR="0" wp14:anchorId="75897048" wp14:editId="59F98925">
+            <wp:extent cx="5924014" cy="1571625"/>
+            <wp:effectExtent l="0" t="0" r="635" b="0"/>
+            <wp:docPr id="7" name="Рисунок 7"/>
+            <wp:cNvGraphicFramePr>
+              <a:graphicFrameLocks xmlns:a="http://schemas.openxmlformats.org/drawingml/2006/main" noChangeAspect="1"/>
+            </wp:cNvGraphicFramePr>
+            <a:graphic xmlns:a="http://schemas.openxmlformats.org/drawingml/2006/main">
+              <a:graphicData uri="http://schemas.openxmlformats.org/drawingml/2006/picture">
+                <pic:pic xmlns:pic="http://schemas.openxmlformats.org/drawingml/2006/picture">
+                  <pic:nvPicPr>
+                    <pic:cNvPr id="1" name=""/>
+                    <pic:cNvPicPr/>
+                  </pic:nvPicPr>
+                  <pic:blipFill rotWithShape="1">
+                    <a:blip r:embed="rId14"/>
+                    <a:srcRect l="1123"/>
+                    <a:stretch/>
+                  </pic:blipFill>
+                  <pic:spPr bwMode="auto">
+                    <a:xfrm>
+                      <a:off x="0" y="0"/>
+                      <a:ext cx="5940268" cy="1575937"/>
+                    </a:xfrm>
+                    <a:prstGeom prst="rect">
+                      <a:avLst/>
+                    </a:prstGeom>
+                    <a:ln>
+                      <a:noFill/>
+                    </a:ln>
+                    <a:extLst>
+                      <a:ext uri="{53640926-AAD7-44D8-BBD7-CCE9431645EC}">
+                        <a14:shadowObscured xmlns:a14="http://schemas.microsoft.com/office/drawing/2010/main"/>
+                      </a:ext>
+                    </a:extLst>
+                  </pic:spPr>
+                </pic:pic>
+              </a:graphicData>
+            </a:graphic>
+          </wp:inline>
+        </w:drawing>
+      </w:r>
+    </w:p>
+    <w:p>
+      <w:pPr>
+        <w:ind w:firstLine="0"/>
+      </w:pPr>
+    </w:p>
+    <w:p>
+      <w:pPr>
+        <w:ind w:firstLine="0"/>
+        <w:rPr>
+          <w:b/>
+          <w:bCs/>
+        </w:rPr>
+      </w:pPr>
+      <w:r>
+        <w:rPr>
+          <w:b/>
+          <w:bCs/>
+        </w:rPr>
+        <w:t>Вопросы.</w:t>
+      </w:r>
+    </w:p>
+    <w:p>
+      <w:pPr>
+        <w:pStyle w:val="a5"/>
+        <w:numPr>
+          <w:ilvl w:val="0"/>
+          <w:numId w:val="13"/>
+        </w:numPr>
+        <w:ind w:left="0" w:firstLine="0"/>
+        <w:rPr>
+          <w:b/>
+          <w:bCs/>
+        </w:rPr>
+      </w:pPr>
+      <w:r>
+        <w:rPr>
+          <w:b/>
+          <w:bCs/>
+        </w:rPr>
+        <w:t>Укажите интервалы значений аргумента, в которых можно считать решением заданного уравнения каждое из первых 4-х приближений Пикара. Точность результата оценивать до второй цифры после запятой. Объяснить свой ответ</w:t>
+      </w:r>
+      <w:r>
+        <w:rPr>
+          <w:b/>
+          <w:bCs/>
+        </w:rPr>
+        <w:t>.</w:t>
+      </w:r>
+    </w:p>
+    <w:p>
+      <w:pPr>
+        <w:pStyle w:val="a5"/>
+        <w:ind w:left="0" w:firstLine="708"/>
+      </w:pPr>
+      <w:r>
+        <w:t xml:space="preserve">Каждое приближение Пикара вычисляет значение все точнее и точнее. А значит, что </w:t>
+      </w:r>
+      <w:r>
+        <w:rPr>
+          <w:lang w:val="en-US"/>
+        </w:rPr>
+        <w:t>n</w:t>
+      </w:r>
+      <w:r>
+        <w:t>-</w:t>
+      </w:r>
+      <w:proofErr w:type="spellStart"/>
+      <w:r>
+        <w:t>ое</w:t>
+      </w:r>
+      <w:proofErr w:type="spellEnd"/>
+      <w:r>
+        <w:t xml:space="preserve"> приближение вычисляет значения ближе к истинному, чем (</w:t>
+      </w:r>
+      <w:r>
+        <w:rPr>
+          <w:lang w:val="en-US"/>
+        </w:rPr>
+        <w:t>n</w:t>
+      </w:r>
+      <w:r>
+        <w:t>-1</w:t>
+      </w:r>
+      <w:r>
+        <w:t>)-</w:t>
+      </w:r>
+      <w:proofErr w:type="spellStart"/>
+      <w:r>
+        <w:t>ое</w:t>
+      </w:r>
+      <w:proofErr w:type="spellEnd"/>
+      <w:r>
+        <w:t xml:space="preserve"> приближение.</w:t>
+      </w:r>
+    </w:p>
+    <w:p>
+      <w:pPr>
+        <w:pStyle w:val="a5"/>
+        <w:ind w:left="0" w:firstLine="708"/>
+        <w:rPr>
+          <w:b/>
+          <w:bCs/>
+        </w:rPr>
+      </w:pPr>
+      <w:r>
+        <w:t xml:space="preserve">Первое приближение: </w:t>
+      </w:r>
+      <w:r>
+        <w:rPr>
+          <w:b/>
+          <w:bCs/>
+        </w:rPr>
+        <w:t>от 0 до 0,665</w:t>
+      </w:r>
+    </w:p>
+    <w:p>
+      <w:pPr>
+        <w:pStyle w:val="a5"/>
+        <w:ind w:left="0" w:firstLine="0"/>
+      </w:pPr>
+      <w:r>
+        <w:drawing>
+          <wp:inline distT="0" distB="0" distL="0" distR="0" wp14:anchorId="4CE23DBE" wp14:editId="1E678921">
+            <wp:extent cx="2591162" cy="1028844"/>
+            <wp:effectExtent l="0" t="0" r="0" b="0"/>
+            <wp:docPr id="8" name="Рисунок 8"/>
+            <wp:cNvGraphicFramePr>
+              <a:graphicFrameLocks xmlns:a="http://schemas.openxmlformats.org/drawingml/2006/main" noChangeAspect="1"/>
+            </wp:cNvGraphicFramePr>
+            <a:graphic xmlns:a="http://schemas.openxmlformats.org/drawingml/2006/main">
+              <a:graphicData uri="http://schemas.openxmlformats.org/drawingml/2006/picture">
+                <pic:pic xmlns:pic="http://schemas.openxmlformats.org/drawingml/2006/picture">
+                  <pic:nvPicPr>
+                    <pic:cNvPr id="1" name=""/>
+                    <pic:cNvPicPr/>
+                  </pic:nvPicPr>
+                  <pic:blipFill>
+                    <a:blip r:embed="rId15"/>
+                    <a:stretch>
+                      <a:fillRect/>
+                    </a:stretch>
+                  </pic:blipFill>
+                  <pic:spPr>
+                    <a:xfrm>
+                      <a:off x="0" y="0"/>
+                      <a:ext cx="2591162" cy="1028844"/>
+                    </a:xfrm>
+                    <a:prstGeom prst="rect">
+                      <a:avLst/>
+                    </a:prstGeom>
+                  </pic:spPr>
+                </pic:pic>
+              </a:graphicData>
+            </a:graphic>
+          </wp:inline>
+        </w:drawing>
+      </w:r>
+    </w:p>
+    <w:p>
+      <w:pPr>
+        <w:pStyle w:val="a5"/>
+        <w:ind w:left="0" w:firstLine="0"/>
+      </w:pPr>
+    </w:p>
+    <w:p>
+      <w:pPr>
+        <w:pStyle w:val="a5"/>
+        <w:ind w:left="0" w:firstLine="708"/>
+        <w:rPr>
+          <w:b/>
+          <w:bCs/>
+        </w:rPr>
+      </w:pPr>
+      <w:r>
+        <w:lastRenderedPageBreak/>
+        <w:t xml:space="preserve">Второе приближение: </w:t>
+      </w:r>
+      <w:r>
+        <w:rPr>
+          <w:b/>
+          <w:bCs/>
+        </w:rPr>
+        <w:t>от 0 до 0,92</w:t>
+      </w:r>
+    </w:p>
+    <w:p>
+      <w:pPr>
+        <w:pStyle w:val="a5"/>
+        <w:ind w:left="0" w:firstLine="0"/>
+      </w:pPr>
+      <w:r>
+        <w:drawing>
+          <wp:inline distT="0" distB="0" distL="0" distR="0" wp14:anchorId="343CE861" wp14:editId="1FABB0A0">
+            <wp:extent cx="3591426" cy="857370"/>
+            <wp:effectExtent l="0" t="0" r="0" b="0"/>
+            <wp:docPr id="10" name="Рисунок 10"/>
+            <wp:cNvGraphicFramePr>
+              <a:graphicFrameLocks xmlns:a="http://schemas.openxmlformats.org/drawingml/2006/main" noChangeAspect="1"/>
+            </wp:cNvGraphicFramePr>
+            <a:graphic xmlns:a="http://schemas.openxmlformats.org/drawingml/2006/main">
+              <a:graphicData uri="http://schemas.openxmlformats.org/drawingml/2006/picture">
+                <pic:pic xmlns:pic="http://schemas.openxmlformats.org/drawingml/2006/picture">
+                  <pic:nvPicPr>
+                    <pic:cNvPr id="1" name=""/>
+                    <pic:cNvPicPr/>
+                  </pic:nvPicPr>
+                  <pic:blipFill>
+                    <a:blip r:embed="rId16"/>
+                    <a:stretch>
+                      <a:fillRect/>
+                    </a:stretch>
+                  </pic:blipFill>
+                  <pic:spPr>
+                    <a:xfrm>
+                      <a:off x="0" y="0"/>
+                      <a:ext cx="3591426" cy="857370"/>
+                    </a:xfrm>
+                    <a:prstGeom prst="rect">
+                      <a:avLst/>
+                    </a:prstGeom>
+                  </pic:spPr>
+                </pic:pic>
+              </a:graphicData>
+            </a:graphic>
+          </wp:inline>
+        </w:drawing>
+      </w:r>
+    </w:p>
+    <w:p>
+      <w:pPr>
+        <w:pStyle w:val="a5"/>
+        <w:ind w:left="0" w:firstLine="708"/>
+        <w:rPr>
+          <w:b/>
+          <w:bCs/>
+        </w:rPr>
+      </w:pPr>
+      <w:r>
+        <w:t>Третье приближение</w:t>
+      </w:r>
+      <w:r>
+        <w:rPr>
+          <w:b/>
+          <w:bCs/>
+        </w:rPr>
+        <w:t>: от 0 до 1,184</w:t>
+      </w:r>
+    </w:p>
+    <w:p>
+      <w:pPr>
+        <w:pStyle w:val="a5"/>
+        <w:ind w:left="0" w:firstLine="0"/>
+      </w:pPr>
+      <w:r>
+        <w:drawing>
+          <wp:inline distT="0" distB="0" distL="0" distR="0" wp14:anchorId="15362D7E" wp14:editId="5A7BEDA6">
+            <wp:extent cx="4563112" cy="828791"/>
+            <wp:effectExtent l="0" t="0" r="0" b="9525"/>
+            <wp:docPr id="11" name="Рисунок 11"/>
+            <wp:cNvGraphicFramePr>
+              <a:graphicFrameLocks xmlns:a="http://schemas.openxmlformats.org/drawingml/2006/main" noChangeAspect="1"/>
+            </wp:cNvGraphicFramePr>
+            <a:graphic xmlns:a="http://schemas.openxmlformats.org/drawingml/2006/main">
+              <a:graphicData uri="http://schemas.openxmlformats.org/drawingml/2006/picture">
+                <pic:pic xmlns:pic="http://schemas.openxmlformats.org/drawingml/2006/picture">
+                  <pic:nvPicPr>
+                    <pic:cNvPr id="1" name=""/>
+                    <pic:cNvPicPr/>
+                  </pic:nvPicPr>
+                  <pic:blipFill>
+                    <a:blip r:embed="rId17"/>
+                    <a:stretch>
+                      <a:fillRect/>
+                    </a:stretch>
+                  </pic:blipFill>
+                  <pic:spPr>
+                    <a:xfrm>
+                      <a:off x="0" y="0"/>
+                      <a:ext cx="4563112" cy="828791"/>
+                    </a:xfrm>
+                    <a:prstGeom prst="rect">
+                      <a:avLst/>
+                    </a:prstGeom>
+                  </pic:spPr>
+                </pic:pic>
+              </a:graphicData>
+            </a:graphic>
+          </wp:inline>
+        </w:drawing>
+      </w:r>
+    </w:p>
+    <w:p>
+      <w:pPr>
+        <w:pStyle w:val="a5"/>
+        <w:ind w:left="0" w:firstLine="708"/>
+      </w:pPr>
+      <w:r>
+        <w:t>Для четвертого приближ</w:t>
+      </w:r>
+      <w:r>
+        <w:t>ения</w:t>
+      </w:r>
+      <w:r>
+        <w:t xml:space="preserve"> Пикара нам необходимо знать пятое приближение Пикара, либо можно воспользоваться численными методами.</w:t>
+      </w:r>
+    </w:p>
+    <w:p>
+      <w:pPr>
+        <w:ind w:firstLine="0"/>
+      </w:pPr>
+      <w:r>
+        <w:drawing>
+          <wp:inline distT="0" distB="0" distL="0" distR="0" wp14:anchorId="64E36468" wp14:editId="3ADDF1CC">
+            <wp:extent cx="5940425" cy="963930"/>
+            <wp:effectExtent l="0" t="0" r="3175" b="7620"/>
+            <wp:docPr id="12" name="Рисунок 12"/>
+            <wp:cNvGraphicFramePr>
+              <a:graphicFrameLocks xmlns:a="http://schemas.openxmlformats.org/drawingml/2006/main" noChangeAspect="1"/>
+            </wp:cNvGraphicFramePr>
+            <a:graphic xmlns:a="http://schemas.openxmlformats.org/drawingml/2006/main">
+              <a:graphicData uri="http://schemas.openxmlformats.org/drawingml/2006/picture">
+                <pic:pic xmlns:pic="http://schemas.openxmlformats.org/drawingml/2006/picture">
+                  <pic:nvPicPr>
+                    <pic:cNvPr id="1" name=""/>
+                    <pic:cNvPicPr/>
+                  </pic:nvPicPr>
+                  <pic:blipFill>
+                    <a:blip r:embed="rId18"/>
+                    <a:stretch>
+                      <a:fillRect/>
+                    </a:stretch>
+                  </pic:blipFill>
+                  <pic:spPr>
+                    <a:xfrm>
+                      <a:off x="0" y="0"/>
+                      <a:ext cx="5940425" cy="963930"/>
+                    </a:xfrm>
+                    <a:prstGeom prst="rect">
+                      <a:avLst/>
+                    </a:prstGeom>
+                  </pic:spPr>
+                </pic:pic>
+              </a:graphicData>
+            </a:graphic>
+          </wp:inline>
+        </w:drawing>
+      </w:r>
+    </w:p>
+    <w:p>
+      <w:pPr>
+        <w:ind w:firstLine="0"/>
+        <w:rPr>
+          <w:b/>
+          <w:bCs/>
+        </w:rPr>
+      </w:pPr>
+      <w:r>
+        <w:tab/>
+        <w:t xml:space="preserve">Четвертое приближение: </w:t>
+      </w:r>
+      <w:r>
+        <w:rPr>
+          <w:b/>
+          <w:bCs/>
+        </w:rPr>
+        <w:t>от 0 до 1,359</w:t>
+      </w:r>
+    </w:p>
+    <w:p>
+      <w:pPr>
+        <w:ind w:firstLine="0"/>
+      </w:pPr>
+      <w:r>
+        <w:t>Все вычисления производились для шага 10</w:t>
+      </w:r>
+      <w:r>
+        <w:t>^</w:t>
+      </w:r>
+      <w:r>
+        <w:t>-</w:t>
+      </w:r>
+      <w:r>
+        <w:t>6</w:t>
+      </w:r>
+    </w:p>
+    <w:p>
+      <w:pPr>
+        <w:pStyle w:val="a5"/>
+        <w:numPr>
+          <w:ilvl w:val="0"/>
+          <w:numId w:val="13"/>
+        </w:numPr>
+        <w:ind w:left="0" w:firstLine="0"/>
+        <w:rPr>
+          <w:b/>
+          <w:bCs/>
+        </w:rPr>
+      </w:pPr>
+      <w:r>
+        <w:rPr>
+          <w:b/>
+          <w:bCs/>
+        </w:rPr>
+        <w:t>Пояснить, каким образом можно доказать правильность полученного результата при фиксированном значении аргумента в численных методах.</w:t>
+      </w:r>
+    </w:p>
+    <w:p>
+      <w:r>
+        <w:t xml:space="preserve">Численные методы зависят от шага. Возьмем точку </w:t>
+      </w:r>
+      <w:r>
+        <w:rPr>
+          <w:lang w:val="en-US"/>
+        </w:rPr>
+        <w:t>x</w:t>
+      </w:r>
+      <w:r>
+        <w:t>=2</w:t>
+      </w:r>
+      <w:r>
+        <w:t>.</w:t>
+      </w:r>
+      <w:r>
+        <w:t xml:space="preserve"> Посмотрим, как меняются значения в этой точке в зависимости от численных методов.</w:t>
+      </w:r>
+    </w:p>
+    <w:p>
+      <w:pPr>
+        <w:ind w:firstLine="0"/>
+      </w:pPr>
+      <w:r>
+        <w:t>Шаг = 10</w:t>
+      </w:r>
+      <w:r>
+        <w:t>^-3</w:t>
+      </w:r>
+    </w:p>
+    <w:p>
+      <w:r>
+        <w:t xml:space="preserve">Эйлер: </w:t>
+      </w:r>
+      <w:r>
+        <w:t>126.597</w:t>
+      </w:r>
+    </w:p>
+    <w:p>
+      <w:r>
+        <w:t>Рунге-Кутта (</w:t>
+      </w:r>
+      <w:r>
+        <w:rPr>
+          <w:lang w:val="en-US"/>
+        </w:rPr>
+        <w:t>a</w:t>
+      </w:r>
+      <w:r>
+        <w:t>=0.5</w:t>
+      </w:r>
+      <w:r>
+        <w:t>)</w:t>
+      </w:r>
+      <w:r>
+        <w:t xml:space="preserve">: </w:t>
+      </w:r>
+      <w:r>
+        <w:t>305.208</w:t>
+      </w:r>
+    </w:p>
+    <w:p>
+      <w:r>
+        <w:t>Рунге-Кутта (</w:t>
+      </w:r>
+      <w:r>
+        <w:rPr>
+          <w:lang w:val="en-US"/>
+        </w:rPr>
+        <w:t>a</w:t>
+      </w:r>
+      <w:r>
+        <w:t>=</w:t>
+      </w:r>
+      <w:r>
+        <w:t>1</w:t>
+      </w:r>
+      <w:r>
+        <w:t>)</w:t>
+      </w:r>
+      <w:r>
+        <w:t>: 300.663</w:t>
+      </w:r>
+    </w:p>
+    <w:p>
+      <w:pPr>
+        <w:ind w:firstLine="0"/>
+        <w:rPr>
+          <w:lang w:val="en-US"/>
+        </w:rPr>
+      </w:pPr>
+      <w:r>
+        <w:t>Шаг = 10</w:t>
+      </w:r>
+      <w:r>
+        <w:t>^-</w:t>
+      </w:r>
+      <w:r>
+        <w:rPr>
+          <w:lang w:val="en-US"/>
+        </w:rPr>
+        <w:t>4</w:t>
+      </w:r>
+    </w:p>
+    <w:p>
+      <w:r>
+        <w:t xml:space="preserve">Эйлер: </w:t>
+      </w:r>
+      <w:r>
+        <w:t>270.068</w:t>
+      </w:r>
+    </w:p>
+    <w:p>
+      <w:r>
+        <w:t>Рунге-Кутта (</w:t>
+      </w:r>
+      <w:r>
+        <w:rPr>
+          <w:lang w:val="en-US"/>
+        </w:rPr>
+        <w:t>a</w:t>
+      </w:r>
+      <w:r>
+        <w:t>=0.5</w:t>
+      </w:r>
+      <w:r>
+        <w:t>)</w:t>
+      </w:r>
+      <w:r>
+        <w:t>:</w:t>
+      </w:r>
+      <w:r>
+        <w:t xml:space="preserve"> </w:t>
+      </w:r>
+      <w:r>
+        <w:t>317.566</w:t>
+      </w:r>
+    </w:p>
+    <w:p>
+      <w:r>
+        <w:t>Рунге-Кутта (</w:t>
+      </w:r>
+      <w:r>
+        <w:rPr>
+          <w:lang w:val="en-US"/>
+        </w:rPr>
+        <w:t>a</w:t>
+      </w:r>
+      <w:r>
+        <w:t>=</w:t>
+      </w:r>
+      <w:r>
+        <w:t>1</w:t>
+      </w:r>
+      <w:r>
+        <w:t>)</w:t>
+      </w:r>
+      <w:r>
+        <w:t>: 317.490</w:t>
+      </w:r>
+    </w:p>
+    <w:p>
+      <w:pPr>
+        <w:ind w:firstLine="0"/>
+      </w:pPr>
+      <w:r>
+        <w:t>Шаг = 10</w:t>
+      </w:r>
+      <w:r>
+        <w:t>^-5</w:t>
+      </w:r>
+    </w:p>
+    <w:p>
+      <w:r>
+        <w:lastRenderedPageBreak/>
+        <w:t xml:space="preserve">Эйлер: </w:t>
+      </w:r>
+      <w:r>
+        <w:t>312.061</w:t>
+      </w:r>
+    </w:p>
+    <w:p>
+      <w:r>
+        <w:t>Рунге-Кутта (</w:t>
+      </w:r>
+      <w:r>
+        <w:rPr>
+          <w:lang w:val="en-US"/>
+        </w:rPr>
+        <w:t>a</w:t>
+      </w:r>
+      <w:r>
+        <w:t>=0.5</w:t>
+      </w:r>
+      <w:r>
+        <w:t>)</w:t>
+      </w:r>
+      <w:r>
+        <w:t>: 317.721</w:t>
+      </w:r>
+    </w:p>
+    <w:p>
+      <w:r>
+        <w:t>Рунге-Кутта (</w:t>
+      </w:r>
+      <w:r>
+        <w:rPr>
+          <w:lang w:val="en-US"/>
+        </w:rPr>
+        <w:t>a</w:t>
+      </w:r>
+      <w:r>
+        <w:t>=0.5</w:t>
+      </w:r>
+      <w:r>
+        <w:t>)</w:t>
+      </w:r>
+      <w:r>
+        <w:t xml:space="preserve">: </w:t>
+      </w:r>
+      <w:r>
+        <w:t>317.720</w:t>
+      </w:r>
+    </w:p>
+    <w:p>
+      <w:pPr>
+        <w:ind w:firstLine="0"/>
+      </w:pPr>
+      <w:r>
+        <w:t>Шаг = 10</w:t>
+      </w:r>
+      <w:r>
+        <w:t>^-</w:t>
+      </w:r>
+      <w:r>
+        <w:t>6</w:t>
+      </w:r>
+    </w:p>
+    <w:p>
+      <w:r>
+        <w:t xml:space="preserve">Эйлер: </w:t>
+      </w:r>
+      <w:r>
+        <w:t>317.145</w:t>
+      </w:r>
+    </w:p>
+    <w:p>
+      <w:r>
+        <w:t>Рунге-Кутта (</w:t>
+      </w:r>
+      <w:r>
+        <w:rPr>
+          <w:lang w:val="en-US"/>
+        </w:rPr>
+        <w:t>a</w:t>
+      </w:r>
+      <w:r>
+        <w:t>=0.5</w:t>
+      </w:r>
+      <w:r>
+        <w:t>)</w:t>
+      </w:r>
+      <w:r>
+        <w:t xml:space="preserve">: </w:t>
+      </w:r>
+      <w:r>
+        <w:t>317.722</w:t>
+      </w:r>
+    </w:p>
+    <w:p>
+      <w:r>
+        <w:t>Рунге-Кутта (</w:t>
+      </w:r>
+      <w:r>
+        <w:rPr>
+          <w:lang w:val="en-US"/>
+        </w:rPr>
+        <w:t>a</w:t>
+      </w:r>
+      <w:r>
+        <w:t>=1</w:t>
+      </w:r>
+      <w:r>
+        <w:t>)</w:t>
+      </w:r>
+      <w:r>
+        <w:t xml:space="preserve">: </w:t>
+      </w:r>
+      <w:r>
+        <w:t>317.722</w:t>
+      </w:r>
+    </w:p>
+    <w:p>
+      <w:pPr>
+        <w:ind w:firstLine="0"/>
+      </w:pPr>
+      <w:r>
+        <w:t>Шаг = 10</w:t>
+      </w:r>
+      <w:r>
+        <w:t>^-</w:t>
+      </w:r>
+      <w:r>
+        <w:t>7</w:t>
+      </w:r>
+    </w:p>
+    <w:p>
+      <w:r>
+        <w:t xml:space="preserve">Эйлер: </w:t>
+      </w:r>
+      <w:r>
+        <w:t>317.665</w:t>
+      </w:r>
+    </w:p>
+    <w:p>
+      <w:r>
+        <w:t>Рунге-Кутта (</w:t>
+      </w:r>
+      <w:r>
+        <w:rPr>
+          <w:lang w:val="en-US"/>
+        </w:rPr>
+        <w:t>a</w:t>
+      </w:r>
+      <w:r>
+        <w:t>=0.5</w:t>
+      </w:r>
+      <w:r>
+        <w:t>)</w:t>
+      </w:r>
+      <w:r>
+        <w:t xml:space="preserve">: </w:t>
+      </w:r>
+      <w:r>
+        <w:t>317.722</w:t>
+      </w:r>
+    </w:p>
+    <w:p>
+      <w:r>
+        <w:t>Рунге-Кутта (</w:t>
+      </w:r>
+      <w:r>
+        <w:rPr>
+          <w:lang w:val="en-US"/>
+        </w:rPr>
+        <w:t>a</w:t>
+      </w:r>
+      <w:r>
+        <w:t>=1</w:t>
+      </w:r>
+      <w:r>
+        <w:t>)</w:t>
+      </w:r>
+      <w:r>
+        <w:t xml:space="preserve">: </w:t>
+      </w:r>
+      <w:r>
+        <w:t>317.722</w:t>
+      </w:r>
+    </w:p>
+    <w:p>
+      <w:pPr>
+        <w:ind w:firstLine="0"/>
+      </w:pPr>
+    </w:p>
+    <w:p>
+      <w:pPr>
+        <w:ind w:firstLine="708"/>
+      </w:pPr>
+      <w:r>
+        <w:t xml:space="preserve">Получается, что для метода Рунге-Кутта для значения </w:t>
+      </w:r>
+      <w:r>
+        <w:rPr>
+          <w:lang w:val="en-US"/>
+        </w:rPr>
+        <w:t>x</w:t>
+      </w:r>
+      <w:r>
+        <w:t>=2</w:t>
+      </w:r>
+      <w:r>
+        <w:t xml:space="preserve"> достаточно шага 10</w:t>
+      </w:r>
+      <w:r>
+        <w:t>^-5</w:t>
+      </w:r>
+      <w:r>
+        <w:t xml:space="preserve">. Для метода Эйлера </w:t>
+      </w:r>
+      <w:r>
+        <w:t xml:space="preserve">для значения </w:t>
+      </w:r>
+      <w:r>
+        <w:rPr>
+          <w:lang w:val="en-US"/>
+        </w:rPr>
+        <w:t>x</w:t>
+      </w:r>
+      <w:r>
+        <w:t>=2</w:t>
+      </w:r>
+      <w:r>
+        <w:t xml:space="preserve"> при шаге = 10</w:t>
+      </w:r>
+      <w:r>
+        <w:t>^-7</w:t>
+      </w:r>
+      <w:r>
+        <w:t xml:space="preserve"> ответ с точностью до 2х знаков после запятой отличается от метода Рунге-Кутта. При попытке вычисления с шагом = 10</w:t>
+      </w:r>
+      <w:r>
+        <w:rPr>
+          <w:lang w:val="en-US"/>
+        </w:rPr>
+        <w:t>^-8</w:t>
+      </w:r>
+      <w:r>
+        <w:t xml:space="preserve"> программа выдает ошибку памяти. </w:t>
+      </w:r>
+    </w:p>
+    <w:p>
+      <w:pPr>
+        <w:ind w:firstLine="0"/>
+        <w:rPr>
+          <w:b/>
+          <w:bCs/>
+        </w:rPr>
+      </w:pPr>
+      <w:r>
+        <w:rPr>
+          <w:b/>
+          <w:bCs/>
+        </w:rPr>
+        <w:t>Вывод:</w:t>
+      </w:r>
+    </w:p>
+    <w:p>
+      <w:pPr>
+        <w:ind w:firstLine="708"/>
+      </w:pPr>
+      <w:r>
+        <w:t xml:space="preserve">При уменьшении шага точность увеличивается, однако компьютер работает с ограниченной разрядной сеткой, а значит нельзя знак бесконечно приближать к нулю. </w:t>
+      </w:r>
+    </w:p>
+    <w:p>
+      <w:pPr>
+        <w:pStyle w:val="a5"/>
+        <w:numPr>
+          <w:ilvl w:val="0"/>
+          <w:numId w:val="13"/>
+        </w:numPr>
+        <w:ind w:left="0" w:firstLine="0"/>
+      </w:pPr>
+      <w:r>
+        <w:rPr>
+          <w:b/>
+          <w:color w:val="000000"/>
+        </w:rPr>
+        <w:t xml:space="preserve">Каково значение функции при х = 2, </w:t>
+      </w:r>
+      <w:r>
+        <w:rPr>
+          <w:b/>
+          <w:color w:val="000000"/>
+        </w:rPr>
+        <w:t>т.е.</w:t>
+      </w:r>
+      <w:r>
+        <w:rPr>
+          <w:b/>
+          <w:color w:val="000000"/>
+        </w:rPr>
+        <w:t xml:space="preserve"> привести значение </w:t>
+      </w:r>
+      <w:r>
+        <w:rPr>
+          <w:b/>
+          <w:color w:val="000000"/>
+          <w:lang w:val="en-US"/>
+        </w:rPr>
+        <w:t>u</w:t>
+      </w:r>
+      <w:r>
+        <w:rPr>
+          <w:b/>
+          <w:color w:val="000000"/>
+        </w:rPr>
+        <w:t>(2).</w:t>
+      </w:r>
+    </w:p>
+    <w:p>
+      <w:pPr>
+        <w:ind w:firstLine="0"/>
+        <w:rPr>
+          <w:lang w:val="en-US"/>
+        </w:rPr>
+      </w:pPr>
+      <w:r>
+        <w:t>При шаге = 10</w:t>
+      </w:r>
+      <w:r>
+        <w:rPr>
+          <w:lang w:val="en-US"/>
+        </w:rPr>
+        <w:t>^-7</w:t>
+      </w:r>
+    </w:p>
+    <w:p>
+      <w:pPr>
+        <w:ind w:firstLine="0"/>
+      </w:pPr>
+      <w:r>
+        <w:t xml:space="preserve">Эйлер: </w:t>
+      </w:r>
+      <w:proofErr w:type="gramStart"/>
+      <w:r>
+        <w:rPr>
+          <w:lang w:val="en-US"/>
+        </w:rPr>
+        <w:t>u</w:t>
+      </w:r>
+      <w:r>
+        <w:t>(</w:t>
+      </w:r>
+      <w:proofErr w:type="gramEnd"/>
+      <w:r>
+        <w:t xml:space="preserve">2) = </w:t>
+      </w:r>
+      <w:r>
+        <w:t>317.665</w:t>
+      </w:r>
+    </w:p>
+    <w:p>
+      <w:pPr>
+        <w:ind w:firstLine="0"/>
+      </w:pPr>
+      <w:r>
+        <w:t>Рунге-Кутта (</w:t>
+      </w:r>
+      <w:r>
+        <w:rPr>
+          <w:lang w:val="en-US"/>
+        </w:rPr>
+        <w:t>a</w:t>
+      </w:r>
+      <w:r>
+        <w:t>=0.5</w:t>
+      </w:r>
+      <w:r>
+        <w:t>)</w:t>
+      </w:r>
+      <w:r>
+        <w:t>:</w:t>
+      </w:r>
+      <w:r>
+        <w:t xml:space="preserve"> </w:t>
+      </w:r>
+      <w:r>
+        <w:rPr>
+          <w:lang w:val="en-US"/>
+        </w:rPr>
+        <w:t>u</w:t>
+      </w:r>
+      <w:r>
+        <w:t xml:space="preserve">(2) </w:t>
+      </w:r>
+      <w:r>
+        <w:t xml:space="preserve">= </w:t>
+      </w:r>
+      <w:r>
+        <w:t>317.722</w:t>
+      </w:r>
+    </w:p>
+    <w:p>
+      <w:pPr>
+        <w:ind w:firstLine="0"/>
+      </w:pPr>
+      <w:r>
+        <w:t>Рунге-Кутта (</w:t>
+      </w:r>
+      <w:r>
+        <w:rPr>
+          <w:lang w:val="en-US"/>
+        </w:rPr>
+        <w:t>a</w:t>
+      </w:r>
+      <w:r>
+        <w:t>=1</w:t>
+      </w:r>
+      <w:r>
+        <w:t>)</w:t>
+      </w:r>
+      <w:r>
+        <w:t xml:space="preserve">: </w:t>
+      </w:r>
+      <w:r>
+        <w:rPr>
+          <w:lang w:val="en-US"/>
+        </w:rPr>
+        <w:t>u</w:t>
+      </w:r>
+      <w:r>
+        <w:t xml:space="preserve">(2) = </w:t>
+      </w:r>
+      <w:r>
+        <w:t>317.722</w:t>
+      </w:r>
+    </w:p>
+    <w:p>
+      <w:pPr>
+        <w:pStyle w:val="a5"/>
+        <w:ind w:left="0" w:firstLine="0"/>
+        <w:rPr>
+          <w:bCs/>
+        </w:rPr>
+      </w:pPr>
     </w:p>
     <w:sectPr>
-      <w:footerReference w:type="default" r:id="rId11"/>
+      <w:footerReference w:type="default" r:id="rId19"/>
       <w:pgSz w:w="11906" w:h="16838"/>
       <w:pgMar w:top="1134" w:right="850" w:bottom="1134" w:left="1701" w:header="708" w:footer="708" w:gutter="0"/>
       <w:cols w:space="708"/>
@@ -7540,6 +8658,95 @@
     </w:lvl>
   </w:abstractNum>
   <w:abstractNum w:abstractNumId="9" w15:restartNumberingAfterBreak="0">
+    <w:nsid w:val="5EC57F72"/>
+    <w:multiLevelType w:val="hybridMultilevel"/>
+    <w:tmpl w:val="DC5C5436"/>
+    <w:lvl w:ilvl="0" w:tplc="0419000F">
+      <w:start w:val="1"/>
+      <w:numFmt w:val="decimal"/>
+      <w:lvlText w:val="%1."/>
+      <w:lvlJc w:val="left"/>
+      <w:pPr>
+        <w:ind w:left="720" w:hanging="360"/>
+      </w:pPr>
+      <w:rPr>
+        <w:rFonts w:hint="default"/>
+      </w:rPr>
+    </w:lvl>
+    <w:lvl w:ilvl="1" w:tplc="04190019" w:tentative="1">
+      <w:start w:val="1"/>
+      <w:numFmt w:val="lowerLetter"/>
+      <w:lvlText w:val="%2."/>
+      <w:lvlJc w:val="left"/>
+      <w:pPr>
+        <w:ind w:left="1440" w:hanging="360"/>
+      </w:pPr>
+    </w:lvl>
+    <w:lvl w:ilvl="2" w:tplc="0419001B" w:tentative="1">
+      <w:start w:val="1"/>
+      <w:numFmt w:val="lowerRoman"/>
+      <w:lvlText w:val="%3."/>
+      <w:lvlJc w:val="right"/>
+      <w:pPr>
+        <w:ind w:left="2160" w:hanging="180"/>
+      </w:pPr>
+    </w:lvl>
+    <w:lvl w:ilvl="3" w:tplc="0419000F" w:tentative="1">
+      <w:start w:val="1"/>
+      <w:numFmt w:val="decimal"/>
+      <w:lvlText w:val="%4."/>
+      <w:lvlJc w:val="left"/>
+      <w:pPr>
+        <w:ind w:left="2880" w:hanging="360"/>
+      </w:pPr>
+    </w:lvl>
+    <w:lvl w:ilvl="4" w:tplc="04190019" w:tentative="1">
+      <w:start w:val="1"/>
+      <w:numFmt w:val="lowerLetter"/>
+      <w:lvlText w:val="%5."/>
+      <w:lvlJc w:val="left"/>
+      <w:pPr>
+        <w:ind w:left="3600" w:hanging="360"/>
+      </w:pPr>
+    </w:lvl>
+    <w:lvl w:ilvl="5" w:tplc="0419001B" w:tentative="1">
+      <w:start w:val="1"/>
+      <w:numFmt w:val="lowerRoman"/>
+      <w:lvlText w:val="%6."/>
+      <w:lvlJc w:val="right"/>
+      <w:pPr>
+        <w:ind w:left="4320" w:hanging="180"/>
+      </w:pPr>
+    </w:lvl>
+    <w:lvl w:ilvl="6" w:tplc="0419000F" w:tentative="1">
+      <w:start w:val="1"/>
+      <w:numFmt w:val="decimal"/>
+      <w:lvlText w:val="%7."/>
+      <w:lvlJc w:val="left"/>
+      <w:pPr>
+        <w:ind w:left="5040" w:hanging="360"/>
+      </w:pPr>
+    </w:lvl>
+    <w:lvl w:ilvl="7" w:tplc="04190019" w:tentative="1">
+      <w:start w:val="1"/>
+      <w:numFmt w:val="lowerLetter"/>
+      <w:lvlText w:val="%8."/>
+      <w:lvlJc w:val="left"/>
+      <w:pPr>
+        <w:ind w:left="5760" w:hanging="360"/>
+      </w:pPr>
+    </w:lvl>
+    <w:lvl w:ilvl="8" w:tplc="0419001B" w:tentative="1">
+      <w:start w:val="1"/>
+      <w:numFmt w:val="lowerRoman"/>
+      <w:lvlText w:val="%9."/>
+      <w:lvlJc w:val="right"/>
+      <w:pPr>
+        <w:ind w:left="6480" w:hanging="180"/>
+      </w:pPr>
+    </w:lvl>
+  </w:abstractNum>
+  <w:abstractNum w:abstractNumId="10" w15:restartNumberingAfterBreak="0">
     <w:nsid w:val="68554009"/>
     <w:multiLevelType w:val="multilevel"/>
     <w:tmpl w:val="0419001D"/>
@@ -7628,7 +8835,7 @@
       </w:pPr>
     </w:lvl>
   </w:abstractNum>
-  <w:abstractNum w:abstractNumId="10" w15:restartNumberingAfterBreak="0">
+  <w:abstractNum w:abstractNumId="11" w15:restartNumberingAfterBreak="0">
     <w:nsid w:val="77596D79"/>
     <w:multiLevelType w:val="hybridMultilevel"/>
     <w:tmpl w:val="288A8722"/>
@@ -7717,7 +8924,7 @@
       </w:pPr>
     </w:lvl>
   </w:abstractNum>
-  <w:abstractNum w:abstractNumId="11" w15:restartNumberingAfterBreak="0">
+  <w:abstractNum w:abstractNumId="12" w15:restartNumberingAfterBreak="0">
     <w:nsid w:val="79A03CC8"/>
     <w:multiLevelType w:val="hybridMultilevel"/>
     <w:tmpl w:val="16FAB7E4"/>
@@ -7843,10 +9050,10 @@
     <w:abstractNumId w:val="2"/>
   </w:num>
   <w:num w:numId="5">
-    <w:abstractNumId w:val="9"/>
+    <w:abstractNumId w:val="10"/>
   </w:num>
   <w:num w:numId="6">
-    <w:abstractNumId w:val="10"/>
+    <w:abstractNumId w:val="11"/>
   </w:num>
   <w:num w:numId="7">
     <w:abstractNumId w:val="0"/>
@@ -7861,10 +9068,13 @@
     <w:abstractNumId w:val="5"/>
   </w:num>
   <w:num w:numId="11">
-    <w:abstractNumId w:val="11"/>
+    <w:abstractNumId w:val="12"/>
   </w:num>
   <w:num w:numId="12">
     <w:abstractNumId w:val="1"/>
+  </w:num>
+  <w:num w:numId="13">
+    <w:abstractNumId w:val="9"/>
   </w:num>
 </w:numbering>
 </file>

</xml_diff>